<commit_message>
Major Update, Lots more features
</commit_message>
<xml_diff>
--- a/FinalProjectReport.docx
+++ b/FinalProjectReport.docx
@@ -69,7 +69,7 @@
                     <pic:cNvPicPr/>
                   </pic:nvPicPr>
                   <pic:blipFill rotWithShape="1">
-                    <a:blip r:embed="rId5"/>
+                    <a:blip r:embed="rId6"/>
                     <a:srcRect l="40788"/>
                     <a:stretch/>
                   </pic:blipFill>
@@ -147,7 +147,7 @@
                     <pic:cNvPicPr/>
                   </pic:nvPicPr>
                   <pic:blipFill rotWithShape="1">
-                    <a:blip r:embed="rId6">
+                    <a:blip r:embed="rId7">
                       <a:extLst>
                         <a:ext uri="{28A0092B-C50C-407E-A947-70E740481C1C}">
                           <a14:useLocalDpi xmlns:a14="http://schemas.microsoft.com/office/drawing/2010/main" val="0"/>
@@ -265,7 +265,7 @@
                     <pic:cNvPicPr/>
                   </pic:nvPicPr>
                   <pic:blipFill>
-                    <a:blip r:embed="rId7"/>
+                    <a:blip r:embed="rId8"/>
                     <a:stretch>
                       <a:fillRect/>
                     </a:stretch>
@@ -416,7 +416,7 @@
                     </pic:cNvPicPr>
                   </pic:nvPicPr>
                   <pic:blipFill>
-                    <a:blip r:embed="rId8">
+                    <a:blip r:embed="rId9">
                       <a:extLst>
                         <a:ext uri="{28A0092B-C50C-407E-A947-70E740481C1C}">
                           <a14:useLocalDpi xmlns:a14="http://schemas.microsoft.com/office/drawing/2010/main" val="0"/>
@@ -1610,19 +1610,7 @@
           <w:rPr>
             <w:rFonts w:ascii="Cambria Math" w:eastAsiaTheme="minorEastAsia" w:hAnsi="Cambria Math"/>
           </w:rPr>
-          <m:t>postal_code→province</m:t>
-        </m:r>
-        <m:r>
-          <w:rPr>
-            <w:rFonts w:ascii="Cambria Math" w:eastAsiaTheme="minorEastAsia" w:hAnsi="Cambria Math"/>
-          </w:rPr>
-          <m:t>,city</m:t>
-        </m:r>
-        <m:r>
-          <w:rPr>
-            <w:rFonts w:ascii="Cambria Math" w:eastAsiaTheme="minorEastAsia" w:hAnsi="Cambria Math"/>
-          </w:rPr>
-          <m:t>}</m:t>
+          <m:t>postal_code→province,city}</m:t>
         </m:r>
       </m:oMath>
       <w:r>
@@ -1670,43 +1658,7 @@
           <w:rPr>
             <w:rFonts w:ascii="Cambria Math" w:eastAsiaTheme="minorEastAsia" w:hAnsi="Cambria Math"/>
           </w:rPr>
-          <m:t>R1=postal_code ∪province</m:t>
-        </m:r>
-        <m:r>
-          <w:rPr>
-            <w:rFonts w:ascii="Cambria Math" w:eastAsiaTheme="minorEastAsia" w:hAnsi="Cambria Math"/>
-          </w:rPr>
-          <m:t>,city</m:t>
-        </m:r>
-        <m:r>
-          <w:rPr>
-            <w:rFonts w:ascii="Cambria Math" w:eastAsiaTheme="minorEastAsia" w:hAnsi="Cambria Math"/>
-          </w:rPr>
-          <m:t xml:space="preserve"> =postal</m:t>
-        </m:r>
-        <m:r>
-          <w:rPr>
-            <w:rFonts w:ascii="Cambria Math" w:eastAsiaTheme="minorEastAsia" w:hAnsi="Cambria Math"/>
-          </w:rPr>
-          <m:t>(</m:t>
-        </m:r>
-        <m:r>
-          <w:rPr>
-            <w:rFonts w:ascii="Cambria Math" w:eastAsiaTheme="minorEastAsia" w:hAnsi="Cambria Math"/>
-          </w:rPr>
-          <m:t>postal_code,province</m:t>
-        </m:r>
-        <m:r>
-          <w:rPr>
-            <w:rFonts w:ascii="Cambria Math" w:eastAsiaTheme="minorEastAsia" w:hAnsi="Cambria Math"/>
-          </w:rPr>
-          <m:t>,city</m:t>
-        </m:r>
-        <m:r>
-          <w:rPr>
-            <w:rFonts w:ascii="Cambria Math" w:eastAsiaTheme="minorEastAsia" w:hAnsi="Cambria Math"/>
-          </w:rPr>
-          <m:t>)</m:t>
+          <m:t>R1=postal_code ∪province,city =postal(postal_code,province,city)</m:t>
         </m:r>
       </m:oMath>
       <w:r>
@@ -1769,13 +1721,7 @@
             <w:rPr>
               <w:rFonts w:ascii="Cambria Math" w:eastAsiaTheme="minorEastAsia" w:hAnsi="Cambria Math"/>
             </w:rPr>
-            <m:t>=publisher(Publisher_ID,email,</m:t>
-          </m:r>
-          <m:r>
-            <w:rPr>
-              <w:rFonts w:ascii="Cambria Math" w:eastAsiaTheme="minorEastAsia" w:hAnsi="Cambria Math"/>
-            </w:rPr>
-            <m:t>adress,postal_code,bank_acc_num)</m:t>
+            <m:t>=publisher(Publisher_ID,email,adress,postal_code,bank_acc_num)</m:t>
           </m:r>
         </m:oMath>
       </m:oMathPara>
@@ -2282,21 +2228,12 @@
             <w:rPr>
               <w:rFonts w:ascii="Cambria Math" w:hAnsi="Cambria Math"/>
             </w:rPr>
-            <m:t xml:space="preserve">, </m:t>
+            <m:t>, username, tracking_num, province, city, address, postal_code, month, year, order_total</m:t>
           </m:r>
           <m:r>
-            <w:rPr>
-              <w:rFonts w:ascii="Cambria Math" w:hAnsi="Cambria Math"/>
-            </w:rPr>
-            <m:t>username</m:t>
-          </m:r>
-          <m:r>
-            <w:rPr>
-              <w:rFonts w:ascii="Cambria Math" w:hAnsi="Cambria Math"/>
-            </w:rPr>
-            <m:t>, tracking_num, province, city, address, postal_code, month, year, order_total</m:t>
-          </m:r>
-          <m:r>
+            <m:rPr>
+              <m:sty m:val="p"/>
+            </m:rPr>
             <w:rPr>
               <w:rFonts w:eastAsiaTheme="minorEastAsia"/>
             </w:rPr>
@@ -2329,19 +2266,7 @@
           <w:rPr>
             <w:rFonts w:ascii="Cambria Math" w:eastAsiaTheme="minorEastAsia" w:hAnsi="Cambria Math"/>
           </w:rPr>
-          <m:t>postal_code→province</m:t>
-        </m:r>
-        <m:r>
-          <w:rPr>
-            <w:rFonts w:ascii="Cambria Math" w:eastAsiaTheme="minorEastAsia" w:hAnsi="Cambria Math"/>
-          </w:rPr>
-          <m:t>,city</m:t>
-        </m:r>
-        <m:r>
-          <w:rPr>
-            <w:rFonts w:ascii="Cambria Math" w:eastAsiaTheme="minorEastAsia" w:hAnsi="Cambria Math"/>
-          </w:rPr>
-          <m:t>}</m:t>
+          <m:t>postal_code→province,city}</m:t>
         </m:r>
       </m:oMath>
       <w:r>
@@ -2460,19 +2385,7 @@
             <w:rPr>
               <w:rFonts w:ascii="Cambria Math" w:hAnsi="Cambria Math"/>
             </w:rPr>
-            <m:t>F={</m:t>
-          </m:r>
-          <m:r>
-            <w:rPr>
-              <w:rFonts w:ascii="Cambria Math" w:hAnsi="Cambria Math"/>
-            </w:rPr>
-            <m:t>Username</m:t>
-          </m:r>
-          <m:r>
-            <w:rPr>
-              <w:rFonts w:ascii="Cambria Math" w:hAnsi="Cambria Math"/>
-            </w:rPr>
-            <m:t>→</m:t>
+            <m:t>F={Username→</m:t>
           </m:r>
           <m:r>
             <w:rPr>
@@ -2485,48 +2398,27 @@
             <w:rPr>
               <w:rFonts w:ascii="Cambria Math" w:hAnsi="Cambria Math"/>
             </w:rPr>
-            <m:t xml:space="preserve">, </m:t>
+            <m:t>, password, province, city, address, postal_code, is_admin</m:t>
           </m:r>
           <m:r>
-            <w:rPr>
-              <w:rFonts w:ascii="Cambria Math" w:hAnsi="Cambria Math"/>
-            </w:rPr>
-            <m:t>password,</m:t>
-          </m:r>
-          <m:r>
-            <w:rPr>
-              <w:rFonts w:ascii="Cambria Math" w:hAnsi="Cambria Math"/>
-            </w:rPr>
-            <m:t xml:space="preserve"> province, city, address, postal_code, is_admin</m:t>
-          </m:r>
-          <m:r>
+            <m:rPr>
+              <m:sty m:val="p"/>
+            </m:rPr>
             <w:rPr>
               <w:rFonts w:eastAsiaTheme="minorEastAsia"/>
-              <w:i/>
-              <w:iCs/>
             </w:rPr>
             <w:br/>
           </m:r>
-          <m:r>
-            <w:rPr>
-              <w:rFonts w:ascii="Cambria Math" w:eastAsiaTheme="minorEastAsia" w:hAnsi="Cambria Math"/>
-            </w:rPr>
-            <m:t>postal_code→province</m:t>
-          </m:r>
-          <m:r>
-            <w:rPr>
-              <w:rFonts w:ascii="Cambria Math" w:eastAsiaTheme="minorEastAsia" w:hAnsi="Cambria Math"/>
-            </w:rPr>
-            <m:t>,city</m:t>
-          </m:r>
-          <m:r>
-            <w:rPr>
-              <w:rFonts w:ascii="Cambria Math" w:eastAsiaTheme="minorEastAsia" w:hAnsi="Cambria Math"/>
-            </w:rPr>
-            <m:t>}</m:t>
-          </m:r>
         </m:oMath>
       </m:oMathPara>
+      <m:oMath>
+        <m:r>
+          <w:rPr>
+            <w:rFonts w:ascii="Cambria Math" w:eastAsiaTheme="minorEastAsia" w:hAnsi="Cambria Math"/>
+          </w:rPr>
+          <m:t>postal_code→province,city}</m:t>
+        </m:r>
+      </m:oMath>
       <w:r>
         <w:rPr>
           <w:rFonts w:eastAsiaTheme="minorEastAsia"/>
@@ -2757,7 +2649,7 @@
                     </pic:cNvPicPr>
                   </pic:nvPicPr>
                   <pic:blipFill>
-                    <a:blip r:embed="rId9">
+                    <a:blip r:embed="rId10">
                       <a:extLst>
                         <a:ext uri="{28A0092B-C50C-407E-A947-70E740481C1C}">
                           <a14:useLocalDpi xmlns:a14="http://schemas.microsoft.com/office/drawing/2010/main" val="0"/>
@@ -2812,7 +2704,652 @@
         <w:t>Implementation</w:t>
       </w:r>
     </w:p>
+    <w:p>
+      <w:r>
+        <w:t>GitHub username: AhmadAlkfri</w:t>
+      </w:r>
+    </w:p>
+    <w:p>
+      <w:r>
+        <w:t xml:space="preserve">Available times to present: All day Monday after 10:00AM and before 7:30PM. I would also </w:t>
+      </w:r>
+      <w:r>
+        <w:rPr>
+          <w:i/>
+          <w:iCs/>
+        </w:rPr>
+        <w:t xml:space="preserve">like </w:t>
+      </w:r>
+      <w:r>
+        <w:t>to present my work</w:t>
+      </w:r>
+      <w:r>
+        <w:t xml:space="preserve"> (if I can volunteer).</w:t>
+      </w:r>
+    </w:p>
+    <w:p>
+      <w:r>
+        <w:t xml:space="preserve">The implementation of my database has </w:t>
+      </w:r>
+      <w:r>
+        <w:t xml:space="preserve">many features, mostly on the user side. </w:t>
+      </w:r>
+      <w:r>
+        <w:t>Without logging in, the</w:t>
+      </w:r>
+      <w:r>
+        <w:t xml:space="preserve"> user can</w:t>
+      </w:r>
+      <w:r>
+        <w:t>:</w:t>
+      </w:r>
+      <w:r>
+        <w:t xml:space="preserve"> </w:t>
+      </w:r>
+    </w:p>
+    <w:p>
+      <w:pPr>
+        <w:pStyle w:val="ListParagraph"/>
+        <w:numPr>
+          <w:ilvl w:val="0"/>
+          <w:numId w:val="1"/>
+        </w:numPr>
+      </w:pPr>
+      <w:r>
+        <w:t>S</w:t>
+      </w:r>
+      <w:r>
+        <w:t xml:space="preserve">earch the database by book ISBN, title, author, </w:t>
+      </w:r>
+      <w:r>
+        <w:t>or genre:</w:t>
+      </w:r>
+      <w:r>
+        <w:br/>
+      </w:r>
+      <w:r>
+        <w:rPr>
+          <w:noProof/>
+        </w:rPr>
+        <w:drawing>
+          <wp:inline distT="0" distB="0" distL="0" distR="0" wp14:anchorId="4AC1233A" wp14:editId="695CAB80">
+            <wp:extent cx="3189427" cy="1348888"/>
+            <wp:effectExtent l="0" t="0" r="0" b="3810"/>
+            <wp:docPr id="4" name="Picture 4" descr="Text&#10;&#10;Description automatically generated"/>
+            <wp:cNvGraphicFramePr>
+              <a:graphicFrameLocks xmlns:a="http://schemas.openxmlformats.org/drawingml/2006/main" noChangeAspect="1"/>
+            </wp:cNvGraphicFramePr>
+            <a:graphic xmlns:a="http://schemas.openxmlformats.org/drawingml/2006/main">
+              <a:graphicData uri="http://schemas.openxmlformats.org/drawingml/2006/picture">
+                <pic:pic xmlns:pic="http://schemas.openxmlformats.org/drawingml/2006/picture">
+                  <pic:nvPicPr>
+                    <pic:cNvPr id="4" name="Picture 4" descr="Text&#10;&#10;Description automatically generated"/>
+                    <pic:cNvPicPr/>
+                  </pic:nvPicPr>
+                  <pic:blipFill>
+                    <a:blip r:embed="rId11"/>
+                    <a:stretch>
+                      <a:fillRect/>
+                    </a:stretch>
+                  </pic:blipFill>
+                  <pic:spPr>
+                    <a:xfrm>
+                      <a:off x="0" y="0"/>
+                      <a:ext cx="3209895" cy="1357544"/>
+                    </a:xfrm>
+                    <a:prstGeom prst="rect">
+                      <a:avLst/>
+                    </a:prstGeom>
+                  </pic:spPr>
+                </pic:pic>
+              </a:graphicData>
+            </a:graphic>
+          </wp:inline>
+        </w:drawing>
+      </w:r>
+      <w:r>
+        <w:br/>
+        <w:t xml:space="preserve">When searching by title, the user can search broadly (matches any search term in any order) or </w:t>
+      </w:r>
+      <w:r>
+        <w:t>narrowly (matches the search terms in order):</w:t>
+      </w:r>
+      <w:r>
+        <w:br/>
+      </w:r>
+      <w:r>
+        <w:rPr>
+          <w:noProof/>
+        </w:rPr>
+        <w:drawing>
+          <wp:inline distT="0" distB="0" distL="0" distR="0" wp14:anchorId="196FC5DB" wp14:editId="1BFE2DEE">
+            <wp:extent cx="3174796" cy="3731778"/>
+            <wp:effectExtent l="0" t="0" r="6985" b="2540"/>
+            <wp:docPr id="9" name="Picture 9" descr="Text&#10;&#10;Description automatically generated"/>
+            <wp:cNvGraphicFramePr>
+              <a:graphicFrameLocks xmlns:a="http://schemas.openxmlformats.org/drawingml/2006/main" noChangeAspect="1"/>
+            </wp:cNvGraphicFramePr>
+            <a:graphic xmlns:a="http://schemas.openxmlformats.org/drawingml/2006/main">
+              <a:graphicData uri="http://schemas.openxmlformats.org/drawingml/2006/picture">
+                <pic:pic xmlns:pic="http://schemas.openxmlformats.org/drawingml/2006/picture">
+                  <pic:nvPicPr>
+                    <pic:cNvPr id="9" name="Picture 9" descr="Text&#10;&#10;Description automatically generated"/>
+                    <pic:cNvPicPr/>
+                  </pic:nvPicPr>
+                  <pic:blipFill>
+                    <a:blip r:embed="rId12"/>
+                    <a:stretch>
+                      <a:fillRect/>
+                    </a:stretch>
+                  </pic:blipFill>
+                  <pic:spPr>
+                    <a:xfrm>
+                      <a:off x="0" y="0"/>
+                      <a:ext cx="3180594" cy="3738593"/>
+                    </a:xfrm>
+                    <a:prstGeom prst="rect">
+                      <a:avLst/>
+                    </a:prstGeom>
+                  </pic:spPr>
+                </pic:pic>
+              </a:graphicData>
+            </a:graphic>
+          </wp:inline>
+        </w:drawing>
+      </w:r>
+      <w:r>
+        <w:br/>
+      </w:r>
+    </w:p>
+    <w:p>
+      <w:pPr>
+        <w:pStyle w:val="ListParagraph"/>
+        <w:numPr>
+          <w:ilvl w:val="0"/>
+          <w:numId w:val="1"/>
+        </w:numPr>
+      </w:pPr>
+      <w:r>
+        <w:lastRenderedPageBreak/>
+        <w:t>Log in</w:t>
+      </w:r>
+      <w:r>
+        <w:t>:</w:t>
+      </w:r>
+      <w:r>
+        <w:br/>
+      </w:r>
+      <w:r>
+        <w:rPr>
+          <w:noProof/>
+        </w:rPr>
+        <w:drawing>
+          <wp:inline distT="0" distB="0" distL="0" distR="0" wp14:anchorId="4DADC75A" wp14:editId="603FBAA1">
+            <wp:extent cx="3269894" cy="1322490"/>
+            <wp:effectExtent l="0" t="0" r="6985" b="0"/>
+            <wp:docPr id="10" name="Picture 10" descr="Text&#10;&#10;Description automatically generated"/>
+            <wp:cNvGraphicFramePr>
+              <a:graphicFrameLocks xmlns:a="http://schemas.openxmlformats.org/drawingml/2006/main" noChangeAspect="1"/>
+            </wp:cNvGraphicFramePr>
+            <a:graphic xmlns:a="http://schemas.openxmlformats.org/drawingml/2006/main">
+              <a:graphicData uri="http://schemas.openxmlformats.org/drawingml/2006/picture">
+                <pic:pic xmlns:pic="http://schemas.openxmlformats.org/drawingml/2006/picture">
+                  <pic:nvPicPr>
+                    <pic:cNvPr id="10" name="Picture 10" descr="Text&#10;&#10;Description automatically generated"/>
+                    <pic:cNvPicPr/>
+                  </pic:nvPicPr>
+                  <pic:blipFill>
+                    <a:blip r:embed="rId13"/>
+                    <a:stretch>
+                      <a:fillRect/>
+                    </a:stretch>
+                  </pic:blipFill>
+                  <pic:spPr>
+                    <a:xfrm>
+                      <a:off x="0" y="0"/>
+                      <a:ext cx="3275469" cy="1324745"/>
+                    </a:xfrm>
+                    <a:prstGeom prst="rect">
+                      <a:avLst/>
+                    </a:prstGeom>
+                  </pic:spPr>
+                </pic:pic>
+              </a:graphicData>
+            </a:graphic>
+          </wp:inline>
+        </w:drawing>
+      </w:r>
+    </w:p>
+    <w:p>
+      <w:pPr>
+        <w:pStyle w:val="ListParagraph"/>
+        <w:numPr>
+          <w:ilvl w:val="0"/>
+          <w:numId w:val="1"/>
+        </w:numPr>
+      </w:pPr>
+      <w:r>
+        <w:t>Register:</w:t>
+      </w:r>
+      <w:r>
+        <w:br/>
+      </w:r>
+      <w:r>
+        <w:rPr>
+          <w:noProof/>
+        </w:rPr>
+        <w:drawing>
+          <wp:inline distT="0" distB="0" distL="0" distR="0" wp14:anchorId="21E3346C" wp14:editId="5E4690A3">
+            <wp:extent cx="2735884" cy="2375899"/>
+            <wp:effectExtent l="0" t="0" r="7620" b="5715"/>
+            <wp:docPr id="12" name="Picture 12" descr="Text&#10;&#10;Description automatically generated"/>
+            <wp:cNvGraphicFramePr>
+              <a:graphicFrameLocks xmlns:a="http://schemas.openxmlformats.org/drawingml/2006/main" noChangeAspect="1"/>
+            </wp:cNvGraphicFramePr>
+            <a:graphic xmlns:a="http://schemas.openxmlformats.org/drawingml/2006/main">
+              <a:graphicData uri="http://schemas.openxmlformats.org/drawingml/2006/picture">
+                <pic:pic xmlns:pic="http://schemas.openxmlformats.org/drawingml/2006/picture">
+                  <pic:nvPicPr>
+                    <pic:cNvPr id="12" name="Picture 12" descr="Text&#10;&#10;Description automatically generated"/>
+                    <pic:cNvPicPr/>
+                  </pic:nvPicPr>
+                  <pic:blipFill>
+                    <a:blip r:embed="rId14"/>
+                    <a:stretch>
+                      <a:fillRect/>
+                    </a:stretch>
+                  </pic:blipFill>
+                  <pic:spPr>
+                    <a:xfrm>
+                      <a:off x="0" y="0"/>
+                      <a:ext cx="2750538" cy="2388625"/>
+                    </a:xfrm>
+                    <a:prstGeom prst="rect">
+                      <a:avLst/>
+                    </a:prstGeom>
+                  </pic:spPr>
+                </pic:pic>
+              </a:graphicData>
+            </a:graphic>
+          </wp:inline>
+        </w:drawing>
+      </w:r>
+    </w:p>
+    <w:p>
+      <w:pPr>
+        <w:ind w:left="360"/>
+      </w:pPr>
+      <w:r>
+        <w:t xml:space="preserve">The inputs of any field are bulletproofed against invalid entries, and the code will not break if a invalid </w:t>
+      </w:r>
+      <w:r>
+        <w:t>value is entered.</w:t>
+      </w:r>
+    </w:p>
+    <w:p>
+      <w:pPr>
+        <w:ind w:left="360"/>
+      </w:pPr>
+      <w:r>
+        <w:t>Once the user is signed in, they have access to ordering</w:t>
+      </w:r>
+      <w:r>
+        <w:t>:</w:t>
+      </w:r>
+    </w:p>
+    <w:p>
+      <w:pPr>
+        <w:pStyle w:val="ListParagraph"/>
+        <w:numPr>
+          <w:ilvl w:val="0"/>
+          <w:numId w:val="3"/>
+        </w:numPr>
+      </w:pPr>
+      <w:r>
+        <w:t>Ordering starts by searching for a book. Searching is the same as before:</w:t>
+      </w:r>
+      <w:r>
+        <w:drawing>
+          <wp:inline distT="0" distB="0" distL="0" distR="0" wp14:anchorId="3CE9FA14" wp14:editId="66EF5CE2">
+            <wp:extent cx="2659415" cy="2450592"/>
+            <wp:effectExtent l="0" t="0" r="7620" b="6985"/>
+            <wp:docPr id="3" name="Picture 3" descr="Text&#10;&#10;Description automatically generated"/>
+            <wp:cNvGraphicFramePr>
+              <a:graphicFrameLocks xmlns:a="http://schemas.openxmlformats.org/drawingml/2006/main" noChangeAspect="1"/>
+            </wp:cNvGraphicFramePr>
+            <a:graphic xmlns:a="http://schemas.openxmlformats.org/drawingml/2006/main">
+              <a:graphicData uri="http://schemas.openxmlformats.org/drawingml/2006/picture">
+                <pic:pic xmlns:pic="http://schemas.openxmlformats.org/drawingml/2006/picture">
+                  <pic:nvPicPr>
+                    <pic:cNvPr id="3" name="Picture 3" descr="Text&#10;&#10;Description automatically generated"/>
+                    <pic:cNvPicPr/>
+                  </pic:nvPicPr>
+                  <pic:blipFill>
+                    <a:blip r:embed="rId15"/>
+                    <a:stretch>
+                      <a:fillRect/>
+                    </a:stretch>
+                  </pic:blipFill>
+                  <pic:spPr>
+                    <a:xfrm>
+                      <a:off x="0" y="0"/>
+                      <a:ext cx="2665954" cy="2456617"/>
+                    </a:xfrm>
+                    <a:prstGeom prst="rect">
+                      <a:avLst/>
+                    </a:prstGeom>
+                  </pic:spPr>
+                </pic:pic>
+              </a:graphicData>
+            </a:graphic>
+          </wp:inline>
+        </w:drawing>
+      </w:r>
+      <w:r>
+        <w:br/>
+      </w:r>
+    </w:p>
     <w:p/>
+    <w:p>
+      <w:pPr>
+        <w:pStyle w:val="ListParagraph"/>
+        <w:numPr>
+          <w:ilvl w:val="0"/>
+          <w:numId w:val="3"/>
+        </w:numPr>
+      </w:pPr>
+      <w:r>
+        <w:lastRenderedPageBreak/>
+        <w:t xml:space="preserve">After getting search results, the user picks </w:t>
+      </w:r>
+      <w:r>
+        <w:t>one to add to cart, and choses the quantity (entering more books than in stock cancels the process)</w:t>
+      </w:r>
+      <w:r>
+        <w:t>. The user is immediately shown their cart as is again, and they can now look for a new book (or checkout):</w:t>
+      </w:r>
+      <w:r>
+        <w:br/>
+      </w:r>
+      <w:r>
+        <w:drawing>
+          <wp:inline distT="0" distB="0" distL="0" distR="0" wp14:anchorId="003E5DD7" wp14:editId="36496632">
+            <wp:extent cx="2984601" cy="2109919"/>
+            <wp:effectExtent l="0" t="0" r="6350" b="5080"/>
+            <wp:docPr id="8" name="Picture 8" descr="Text&#10;&#10;Description automatically generated"/>
+            <wp:cNvGraphicFramePr>
+              <a:graphicFrameLocks xmlns:a="http://schemas.openxmlformats.org/drawingml/2006/main" noChangeAspect="1"/>
+            </wp:cNvGraphicFramePr>
+            <a:graphic xmlns:a="http://schemas.openxmlformats.org/drawingml/2006/main">
+              <a:graphicData uri="http://schemas.openxmlformats.org/drawingml/2006/picture">
+                <pic:pic xmlns:pic="http://schemas.openxmlformats.org/drawingml/2006/picture">
+                  <pic:nvPicPr>
+                    <pic:cNvPr id="8" name="Picture 8" descr="Text&#10;&#10;Description automatically generated"/>
+                    <pic:cNvPicPr/>
+                  </pic:nvPicPr>
+                  <pic:blipFill>
+                    <a:blip r:embed="rId16"/>
+                    <a:stretch>
+                      <a:fillRect/>
+                    </a:stretch>
+                  </pic:blipFill>
+                  <pic:spPr>
+                    <a:xfrm>
+                      <a:off x="0" y="0"/>
+                      <a:ext cx="2990006" cy="2113740"/>
+                    </a:xfrm>
+                    <a:prstGeom prst="rect">
+                      <a:avLst/>
+                    </a:prstGeom>
+                  </pic:spPr>
+                </pic:pic>
+              </a:graphicData>
+            </a:graphic>
+          </wp:inline>
+        </w:drawing>
+      </w:r>
+    </w:p>
+    <w:p>
+      <w:pPr>
+        <w:pStyle w:val="ListParagraph"/>
+      </w:pPr>
+    </w:p>
+    <w:p>
+      <w:pPr>
+        <w:pStyle w:val="ListParagraph"/>
+        <w:numPr>
+          <w:ilvl w:val="0"/>
+          <w:numId w:val="3"/>
+        </w:numPr>
+      </w:pPr>
+      <w:r>
+        <w:t xml:space="preserve">Checking out </w:t>
+      </w:r>
+      <w:r>
+        <w:t xml:space="preserve">lets the user either use the data they have in their profile to </w:t>
+      </w:r>
+      <w:r>
+        <w:t>order or enter their own:</w:t>
+      </w:r>
+      <w:r>
+        <w:br/>
+      </w:r>
+      <w:r>
+        <w:drawing>
+          <wp:inline distT="0" distB="0" distL="0" distR="0" wp14:anchorId="688D5E8C" wp14:editId="16C6E3C7">
+            <wp:extent cx="2728569" cy="1107784"/>
+            <wp:effectExtent l="0" t="0" r="0" b="0"/>
+            <wp:docPr id="11" name="Picture 11" descr="Text&#10;&#10;Description automatically generated"/>
+            <wp:cNvGraphicFramePr>
+              <a:graphicFrameLocks xmlns:a="http://schemas.openxmlformats.org/drawingml/2006/main" noChangeAspect="1"/>
+            </wp:cNvGraphicFramePr>
+            <a:graphic xmlns:a="http://schemas.openxmlformats.org/drawingml/2006/main">
+              <a:graphicData uri="http://schemas.openxmlformats.org/drawingml/2006/picture">
+                <pic:pic xmlns:pic="http://schemas.openxmlformats.org/drawingml/2006/picture">
+                  <pic:nvPicPr>
+                    <pic:cNvPr id="11" name="Picture 11" descr="Text&#10;&#10;Description automatically generated"/>
+                    <pic:cNvPicPr/>
+                  </pic:nvPicPr>
+                  <pic:blipFill>
+                    <a:blip r:embed="rId17"/>
+                    <a:stretch>
+                      <a:fillRect/>
+                    </a:stretch>
+                  </pic:blipFill>
+                  <pic:spPr>
+                    <a:xfrm>
+                      <a:off x="0" y="0"/>
+                      <a:ext cx="2734504" cy="1110194"/>
+                    </a:xfrm>
+                    <a:prstGeom prst="rect">
+                      <a:avLst/>
+                    </a:prstGeom>
+                  </pic:spPr>
+                </pic:pic>
+              </a:graphicData>
+            </a:graphic>
+          </wp:inline>
+        </w:drawing>
+      </w:r>
+    </w:p>
+    <w:p>
+      <w:pPr>
+        <w:pStyle w:val="ListParagraph"/>
+      </w:pPr>
+    </w:p>
+    <w:p>
+      <w:pPr>
+        <w:pStyle w:val="ListParagraph"/>
+        <w:numPr>
+          <w:ilvl w:val="0"/>
+          <w:numId w:val="3"/>
+        </w:numPr>
+      </w:pPr>
+      <w:r>
+        <w:t xml:space="preserve">Confirming the order </w:t>
+      </w:r>
+      <w:r>
+        <w:t>displays the order number (randomly generated and bulletproofed against duplicates)</w:t>
+      </w:r>
+      <w:r>
+        <w:t xml:space="preserve"> before returning to the main menu:</w:t>
+      </w:r>
+      <w:r>
+        <w:br/>
+      </w:r>
+      <w:r>
+        <w:drawing>
+          <wp:inline distT="0" distB="0" distL="0" distR="0" wp14:anchorId="660FD789" wp14:editId="0457B135">
+            <wp:extent cx="2801721" cy="1369262"/>
+            <wp:effectExtent l="0" t="0" r="0" b="2540"/>
+            <wp:docPr id="14" name="Picture 14" descr="Text&#10;&#10;Description automatically generated"/>
+            <wp:cNvGraphicFramePr>
+              <a:graphicFrameLocks xmlns:a="http://schemas.openxmlformats.org/drawingml/2006/main" noChangeAspect="1"/>
+            </wp:cNvGraphicFramePr>
+            <a:graphic xmlns:a="http://schemas.openxmlformats.org/drawingml/2006/main">
+              <a:graphicData uri="http://schemas.openxmlformats.org/drawingml/2006/picture">
+                <pic:pic xmlns:pic="http://schemas.openxmlformats.org/drawingml/2006/picture">
+                  <pic:nvPicPr>
+                    <pic:cNvPr id="14" name="Picture 14" descr="Text&#10;&#10;Description automatically generated"/>
+                    <pic:cNvPicPr/>
+                  </pic:nvPicPr>
+                  <pic:blipFill>
+                    <a:blip r:embed="rId18"/>
+                    <a:stretch>
+                      <a:fillRect/>
+                    </a:stretch>
+                  </pic:blipFill>
+                  <pic:spPr>
+                    <a:xfrm>
+                      <a:off x="0" y="0"/>
+                      <a:ext cx="2808669" cy="1372658"/>
+                    </a:xfrm>
+                    <a:prstGeom prst="rect">
+                      <a:avLst/>
+                    </a:prstGeom>
+                  </pic:spPr>
+                </pic:pic>
+              </a:graphicData>
+            </a:graphic>
+          </wp:inline>
+        </w:drawing>
+      </w:r>
+    </w:p>
+    <w:p>
+      <w:pPr>
+        <w:pStyle w:val="ListParagraph"/>
+      </w:pPr>
+    </w:p>
+    <w:p>
+      <w:pPr>
+        <w:pStyle w:val="ListParagraph"/>
+        <w:numPr>
+          <w:ilvl w:val="0"/>
+          <w:numId w:val="3"/>
+        </w:numPr>
+      </w:pPr>
+      <w:r>
+        <w:t>Behind the scenes: User side</w:t>
+      </w:r>
+    </w:p>
+    <w:p>
+      <w:pPr>
+        <w:pStyle w:val="ListParagraph"/>
+      </w:pPr>
+    </w:p>
+    <w:p>
+      <w:pPr>
+        <w:pStyle w:val="ListParagraph"/>
+        <w:numPr>
+          <w:ilvl w:val="1"/>
+          <w:numId w:val="3"/>
+        </w:numPr>
+      </w:pPr>
+      <w:r>
+        <w:t xml:space="preserve">When the user </w:t>
+      </w:r>
+      <w:r>
+        <w:t>makes a username, it must be unique otherwise the software will not let them</w:t>
+      </w:r>
+      <w:r>
+        <w:t xml:space="preserve"> use it</w:t>
+      </w:r>
+      <w:r>
+        <w:t>. Province codes must also be valid</w:t>
+      </w:r>
+      <w:r>
+        <w:t>. When searching by ISBN, the ISBN is validated before the user searches</w:t>
+      </w:r>
+      <w:r>
+        <w:t>.</w:t>
+      </w:r>
+    </w:p>
+    <w:p>
+      <w:pPr>
+        <w:pStyle w:val="ListParagraph"/>
+        <w:numPr>
+          <w:ilvl w:val="1"/>
+          <w:numId w:val="3"/>
+        </w:numPr>
+      </w:pPr>
+      <w:r>
+        <w:t xml:space="preserve">When the user checks out, the num_sold in the book and author schema is updated. The </w:t>
+      </w:r>
+      <w:r>
+        <w:t xml:space="preserve">in_stock is decremented. </w:t>
+      </w:r>
+    </w:p>
+    <w:p>
+      <w:r>
+        <w:lastRenderedPageBreak/>
+        <w:t xml:space="preserve">As for the admin side, there isn’t much done there due to time constraints, however the admin can add </w:t>
+      </w:r>
+      <w:r>
+        <w:t>authors</w:t>
+      </w:r>
+      <w:r>
+        <w:t xml:space="preserve">, </w:t>
+      </w:r>
+      <w:r>
+        <w:t xml:space="preserve">books </w:t>
+      </w:r>
+      <w:r>
+        <w:t xml:space="preserve">and publisher’s </w:t>
+      </w:r>
+      <w:r>
+        <w:t xml:space="preserve">to the database. The admin is a user with admin privileges, so they can also use all user features. </w:t>
+      </w:r>
+      <w:r>
+        <w:t xml:space="preserve">Future features would include </w:t>
+      </w:r>
+      <w:r>
+        <w:t>viewing bestselling books/authors</w:t>
+      </w:r>
+      <w:r>
+        <w:t xml:space="preserve"> (the views for these are already created)</w:t>
+      </w:r>
+      <w:r>
+        <w:t xml:space="preserve">, removing books and publishers, </w:t>
+      </w:r>
+      <w:r>
+        <w:t>viewing revenue</w:t>
+      </w:r>
+      <w:r>
+        <w:t xml:space="preserve">, </w:t>
+      </w:r>
+      <w:r>
+        <w:t>expenses,</w:t>
+      </w:r>
+      <w:r>
+        <w:t xml:space="preserve"> and </w:t>
+      </w:r>
+      <w:r>
+        <w:t>profit</w:t>
+      </w:r>
+      <w:r>
+        <w:t xml:space="preserve">. </w:t>
+      </w:r>
+    </w:p>
     <w:sectPr>
       <w:pgSz w:w="12240" w:h="15840"/>
       <w:pgMar w:top="1440" w:right="1440" w:bottom="1440" w:left="1440" w:header="708" w:footer="708" w:gutter="0"/>
@@ -2821,6 +3358,359 @@
     </w:sectPr>
   </w:body>
 </w:document>
+</file>
+
+<file path=word/numbering.xml><?xml version="1.0" encoding="utf-8"?>
+<w:numbering xmlns:wpc="http://schemas.microsoft.com/office/word/2010/wordprocessingCanvas" xmlns:cx="http://schemas.microsoft.com/office/drawing/2014/chartex" xmlns:cx1="http://schemas.microsoft.com/office/drawing/2015/9/8/chartex" xmlns:cx2="http://schemas.microsoft.com/office/drawing/2015/10/21/chartex" xmlns:cx3="http://schemas.microsoft.com/office/drawing/2016/5/9/chartex" xmlns:cx4="http://schemas.microsoft.com/office/drawing/2016/5/10/chartex" xmlns:cx5="http://schemas.microsoft.com/office/drawing/2016/5/11/chartex" xmlns:cx6="http://schemas.microsoft.com/office/drawing/2016/5/12/chartex" xmlns:cx7="http://schemas.microsoft.com/office/drawing/2016/5/13/chartex" xmlns:cx8="http://schemas.microsoft.com/office/drawing/2016/5/14/chartex" xmlns:mc="http://schemas.openxmlformats.org/markup-compatibility/2006" xmlns:aink="http://schemas.microsoft.com/office/drawing/2016/ink" xmlns:am3d="http://schemas.microsoft.com/office/drawing/2017/model3d" xmlns:o="urn:schemas-microsoft-com:office:office" xmlns:r="http://schemas.openxmlformats.org/officeDocument/2006/relationships" xmlns:m="http://schemas.openxmlformats.org/officeDocument/2006/math" xmlns:v="urn:schemas-microsoft-com:vml" xmlns:wp14="http://schemas.microsoft.com/office/word/2010/wordprocessingDrawing" xmlns:wp="http://schemas.openxmlformats.org/drawingml/2006/wordprocessingDrawing" xmlns:w10="urn:schemas-microsoft-com:office:word" xmlns:w="http://schemas.openxmlformats.org/wordprocessingml/2006/main" xmlns:w14="http://schemas.microsoft.com/office/word/2010/wordml" xmlns:w15="http://schemas.microsoft.com/office/word/2012/wordml" xmlns:w16cex="http://schemas.microsoft.com/office/word/2018/wordml/cex" xmlns:w16cid="http://schemas.microsoft.com/office/word/2016/wordml/cid" xmlns:w16="http://schemas.microsoft.com/office/word/2018/wordml" xmlns:w16sdtdh="http://schemas.microsoft.com/office/word/2020/wordml/sdtdatahash" xmlns:w16se="http://schemas.microsoft.com/office/word/2015/wordml/symex" xmlns:wpg="http://schemas.microsoft.com/office/word/2010/wordprocessingGroup" xmlns:wpi="http://schemas.microsoft.com/office/word/2010/wordprocessingInk" xmlns:wne="http://schemas.microsoft.com/office/word/2006/wordml" xmlns:wps="http://schemas.microsoft.com/office/word/2010/wordprocessingShape" mc:Ignorable="w14 w15 w16se w16cid w16 w16cex w16sdtdh wp14">
+  <w:abstractNum w:abstractNumId="0" w15:restartNumberingAfterBreak="0">
+    <w:nsid w:val="23676223"/>
+    <w:multiLevelType w:val="hybridMultilevel"/>
+    <w:tmpl w:val="355C82BE"/>
+    <w:lvl w:ilvl="0" w:tplc="10090001">
+      <w:start w:val="1"/>
+      <w:numFmt w:val="bullet"/>
+      <w:lvlText w:val=""/>
+      <w:lvlJc w:val="left"/>
+      <w:pPr>
+        <w:ind w:left="720" w:hanging="360"/>
+      </w:pPr>
+      <w:rPr>
+        <w:rFonts w:ascii="Symbol" w:hAnsi="Symbol" w:hint="default"/>
+      </w:rPr>
+    </w:lvl>
+    <w:lvl w:ilvl="1" w:tplc="10090003" w:tentative="1">
+      <w:start w:val="1"/>
+      <w:numFmt w:val="bullet"/>
+      <w:lvlText w:val="o"/>
+      <w:lvlJc w:val="left"/>
+      <w:pPr>
+        <w:ind w:left="1440" w:hanging="360"/>
+      </w:pPr>
+      <w:rPr>
+        <w:rFonts w:ascii="Courier New" w:hAnsi="Courier New" w:cs="Courier New" w:hint="default"/>
+      </w:rPr>
+    </w:lvl>
+    <w:lvl w:ilvl="2" w:tplc="10090005" w:tentative="1">
+      <w:start w:val="1"/>
+      <w:numFmt w:val="bullet"/>
+      <w:lvlText w:val=""/>
+      <w:lvlJc w:val="left"/>
+      <w:pPr>
+        <w:ind w:left="2160" w:hanging="360"/>
+      </w:pPr>
+      <w:rPr>
+        <w:rFonts w:ascii="Wingdings" w:hAnsi="Wingdings" w:hint="default"/>
+      </w:rPr>
+    </w:lvl>
+    <w:lvl w:ilvl="3" w:tplc="10090001" w:tentative="1">
+      <w:start w:val="1"/>
+      <w:numFmt w:val="bullet"/>
+      <w:lvlText w:val=""/>
+      <w:lvlJc w:val="left"/>
+      <w:pPr>
+        <w:ind w:left="2880" w:hanging="360"/>
+      </w:pPr>
+      <w:rPr>
+        <w:rFonts w:ascii="Symbol" w:hAnsi="Symbol" w:hint="default"/>
+      </w:rPr>
+    </w:lvl>
+    <w:lvl w:ilvl="4" w:tplc="10090003" w:tentative="1">
+      <w:start w:val="1"/>
+      <w:numFmt w:val="bullet"/>
+      <w:lvlText w:val="o"/>
+      <w:lvlJc w:val="left"/>
+      <w:pPr>
+        <w:ind w:left="3600" w:hanging="360"/>
+      </w:pPr>
+      <w:rPr>
+        <w:rFonts w:ascii="Courier New" w:hAnsi="Courier New" w:cs="Courier New" w:hint="default"/>
+      </w:rPr>
+    </w:lvl>
+    <w:lvl w:ilvl="5" w:tplc="10090005" w:tentative="1">
+      <w:start w:val="1"/>
+      <w:numFmt w:val="bullet"/>
+      <w:lvlText w:val=""/>
+      <w:lvlJc w:val="left"/>
+      <w:pPr>
+        <w:ind w:left="4320" w:hanging="360"/>
+      </w:pPr>
+      <w:rPr>
+        <w:rFonts w:ascii="Wingdings" w:hAnsi="Wingdings" w:hint="default"/>
+      </w:rPr>
+    </w:lvl>
+    <w:lvl w:ilvl="6" w:tplc="10090001" w:tentative="1">
+      <w:start w:val="1"/>
+      <w:numFmt w:val="bullet"/>
+      <w:lvlText w:val=""/>
+      <w:lvlJc w:val="left"/>
+      <w:pPr>
+        <w:ind w:left="5040" w:hanging="360"/>
+      </w:pPr>
+      <w:rPr>
+        <w:rFonts w:ascii="Symbol" w:hAnsi="Symbol" w:hint="default"/>
+      </w:rPr>
+    </w:lvl>
+    <w:lvl w:ilvl="7" w:tplc="10090003" w:tentative="1">
+      <w:start w:val="1"/>
+      <w:numFmt w:val="bullet"/>
+      <w:lvlText w:val="o"/>
+      <w:lvlJc w:val="left"/>
+      <w:pPr>
+        <w:ind w:left="5760" w:hanging="360"/>
+      </w:pPr>
+      <w:rPr>
+        <w:rFonts w:ascii="Courier New" w:hAnsi="Courier New" w:cs="Courier New" w:hint="default"/>
+      </w:rPr>
+    </w:lvl>
+    <w:lvl w:ilvl="8" w:tplc="10090005" w:tentative="1">
+      <w:start w:val="1"/>
+      <w:numFmt w:val="bullet"/>
+      <w:lvlText w:val=""/>
+      <w:lvlJc w:val="left"/>
+      <w:pPr>
+        <w:ind w:left="6480" w:hanging="360"/>
+      </w:pPr>
+      <w:rPr>
+        <w:rFonts w:ascii="Wingdings" w:hAnsi="Wingdings" w:hint="default"/>
+      </w:rPr>
+    </w:lvl>
+  </w:abstractNum>
+  <w:abstractNum w:abstractNumId="1" w15:restartNumberingAfterBreak="0">
+    <w:nsid w:val="65930610"/>
+    <w:multiLevelType w:val="hybridMultilevel"/>
+    <w:tmpl w:val="9134F798"/>
+    <w:lvl w:ilvl="0" w:tplc="10090001">
+      <w:start w:val="1"/>
+      <w:numFmt w:val="bullet"/>
+      <w:lvlText w:val=""/>
+      <w:lvlJc w:val="left"/>
+      <w:pPr>
+        <w:ind w:left="1080" w:hanging="360"/>
+      </w:pPr>
+      <w:rPr>
+        <w:rFonts w:ascii="Symbol" w:hAnsi="Symbol" w:hint="default"/>
+      </w:rPr>
+    </w:lvl>
+    <w:lvl w:ilvl="1" w:tplc="10090003">
+      <w:start w:val="1"/>
+      <w:numFmt w:val="bullet"/>
+      <w:lvlText w:val="o"/>
+      <w:lvlJc w:val="left"/>
+      <w:pPr>
+        <w:ind w:left="1800" w:hanging="360"/>
+      </w:pPr>
+      <w:rPr>
+        <w:rFonts w:ascii="Courier New" w:hAnsi="Courier New" w:cs="Courier New" w:hint="default"/>
+      </w:rPr>
+    </w:lvl>
+    <w:lvl w:ilvl="2" w:tplc="10090005" w:tentative="1">
+      <w:start w:val="1"/>
+      <w:numFmt w:val="bullet"/>
+      <w:lvlText w:val=""/>
+      <w:lvlJc w:val="left"/>
+      <w:pPr>
+        <w:ind w:left="2520" w:hanging="360"/>
+      </w:pPr>
+      <w:rPr>
+        <w:rFonts w:ascii="Wingdings" w:hAnsi="Wingdings" w:hint="default"/>
+      </w:rPr>
+    </w:lvl>
+    <w:lvl w:ilvl="3" w:tplc="10090001" w:tentative="1">
+      <w:start w:val="1"/>
+      <w:numFmt w:val="bullet"/>
+      <w:lvlText w:val=""/>
+      <w:lvlJc w:val="left"/>
+      <w:pPr>
+        <w:ind w:left="3240" w:hanging="360"/>
+      </w:pPr>
+      <w:rPr>
+        <w:rFonts w:ascii="Symbol" w:hAnsi="Symbol" w:hint="default"/>
+      </w:rPr>
+    </w:lvl>
+    <w:lvl w:ilvl="4" w:tplc="10090003" w:tentative="1">
+      <w:start w:val="1"/>
+      <w:numFmt w:val="bullet"/>
+      <w:lvlText w:val="o"/>
+      <w:lvlJc w:val="left"/>
+      <w:pPr>
+        <w:ind w:left="3960" w:hanging="360"/>
+      </w:pPr>
+      <w:rPr>
+        <w:rFonts w:ascii="Courier New" w:hAnsi="Courier New" w:cs="Courier New" w:hint="default"/>
+      </w:rPr>
+    </w:lvl>
+    <w:lvl w:ilvl="5" w:tplc="10090005" w:tentative="1">
+      <w:start w:val="1"/>
+      <w:numFmt w:val="bullet"/>
+      <w:lvlText w:val=""/>
+      <w:lvlJc w:val="left"/>
+      <w:pPr>
+        <w:ind w:left="4680" w:hanging="360"/>
+      </w:pPr>
+      <w:rPr>
+        <w:rFonts w:ascii="Wingdings" w:hAnsi="Wingdings" w:hint="default"/>
+      </w:rPr>
+    </w:lvl>
+    <w:lvl w:ilvl="6" w:tplc="10090001" w:tentative="1">
+      <w:start w:val="1"/>
+      <w:numFmt w:val="bullet"/>
+      <w:lvlText w:val=""/>
+      <w:lvlJc w:val="left"/>
+      <w:pPr>
+        <w:ind w:left="5400" w:hanging="360"/>
+      </w:pPr>
+      <w:rPr>
+        <w:rFonts w:ascii="Symbol" w:hAnsi="Symbol" w:hint="default"/>
+      </w:rPr>
+    </w:lvl>
+    <w:lvl w:ilvl="7" w:tplc="10090003" w:tentative="1">
+      <w:start w:val="1"/>
+      <w:numFmt w:val="bullet"/>
+      <w:lvlText w:val="o"/>
+      <w:lvlJc w:val="left"/>
+      <w:pPr>
+        <w:ind w:left="6120" w:hanging="360"/>
+      </w:pPr>
+      <w:rPr>
+        <w:rFonts w:ascii="Courier New" w:hAnsi="Courier New" w:cs="Courier New" w:hint="default"/>
+      </w:rPr>
+    </w:lvl>
+    <w:lvl w:ilvl="8" w:tplc="10090005" w:tentative="1">
+      <w:start w:val="1"/>
+      <w:numFmt w:val="bullet"/>
+      <w:lvlText w:val=""/>
+      <w:lvlJc w:val="left"/>
+      <w:pPr>
+        <w:ind w:left="6840" w:hanging="360"/>
+      </w:pPr>
+      <w:rPr>
+        <w:rFonts w:ascii="Wingdings" w:hAnsi="Wingdings" w:hint="default"/>
+      </w:rPr>
+    </w:lvl>
+  </w:abstractNum>
+  <w:abstractNum w:abstractNumId="2" w15:restartNumberingAfterBreak="0">
+    <w:nsid w:val="77A00B72"/>
+    <w:multiLevelType w:val="hybridMultilevel"/>
+    <w:tmpl w:val="B2247BFA"/>
+    <w:lvl w:ilvl="0" w:tplc="10090001">
+      <w:start w:val="1"/>
+      <w:numFmt w:val="bullet"/>
+      <w:lvlText w:val=""/>
+      <w:lvlJc w:val="left"/>
+      <w:pPr>
+        <w:ind w:left="720" w:hanging="360"/>
+      </w:pPr>
+      <w:rPr>
+        <w:rFonts w:ascii="Symbol" w:hAnsi="Symbol" w:hint="default"/>
+      </w:rPr>
+    </w:lvl>
+    <w:lvl w:ilvl="1" w:tplc="10090003" w:tentative="1">
+      <w:start w:val="1"/>
+      <w:numFmt w:val="bullet"/>
+      <w:lvlText w:val="o"/>
+      <w:lvlJc w:val="left"/>
+      <w:pPr>
+        <w:ind w:left="1440" w:hanging="360"/>
+      </w:pPr>
+      <w:rPr>
+        <w:rFonts w:ascii="Courier New" w:hAnsi="Courier New" w:cs="Courier New" w:hint="default"/>
+      </w:rPr>
+    </w:lvl>
+    <w:lvl w:ilvl="2" w:tplc="10090005" w:tentative="1">
+      <w:start w:val="1"/>
+      <w:numFmt w:val="bullet"/>
+      <w:lvlText w:val=""/>
+      <w:lvlJc w:val="left"/>
+      <w:pPr>
+        <w:ind w:left="2160" w:hanging="360"/>
+      </w:pPr>
+      <w:rPr>
+        <w:rFonts w:ascii="Wingdings" w:hAnsi="Wingdings" w:hint="default"/>
+      </w:rPr>
+    </w:lvl>
+    <w:lvl w:ilvl="3" w:tplc="10090001" w:tentative="1">
+      <w:start w:val="1"/>
+      <w:numFmt w:val="bullet"/>
+      <w:lvlText w:val=""/>
+      <w:lvlJc w:val="left"/>
+      <w:pPr>
+        <w:ind w:left="2880" w:hanging="360"/>
+      </w:pPr>
+      <w:rPr>
+        <w:rFonts w:ascii="Symbol" w:hAnsi="Symbol" w:hint="default"/>
+      </w:rPr>
+    </w:lvl>
+    <w:lvl w:ilvl="4" w:tplc="10090003" w:tentative="1">
+      <w:start w:val="1"/>
+      <w:numFmt w:val="bullet"/>
+      <w:lvlText w:val="o"/>
+      <w:lvlJc w:val="left"/>
+      <w:pPr>
+        <w:ind w:left="3600" w:hanging="360"/>
+      </w:pPr>
+      <w:rPr>
+        <w:rFonts w:ascii="Courier New" w:hAnsi="Courier New" w:cs="Courier New" w:hint="default"/>
+      </w:rPr>
+    </w:lvl>
+    <w:lvl w:ilvl="5" w:tplc="10090005" w:tentative="1">
+      <w:start w:val="1"/>
+      <w:numFmt w:val="bullet"/>
+      <w:lvlText w:val=""/>
+      <w:lvlJc w:val="left"/>
+      <w:pPr>
+        <w:ind w:left="4320" w:hanging="360"/>
+      </w:pPr>
+      <w:rPr>
+        <w:rFonts w:ascii="Wingdings" w:hAnsi="Wingdings" w:hint="default"/>
+      </w:rPr>
+    </w:lvl>
+    <w:lvl w:ilvl="6" w:tplc="10090001" w:tentative="1">
+      <w:start w:val="1"/>
+      <w:numFmt w:val="bullet"/>
+      <w:lvlText w:val=""/>
+      <w:lvlJc w:val="left"/>
+      <w:pPr>
+        <w:ind w:left="5040" w:hanging="360"/>
+      </w:pPr>
+      <w:rPr>
+        <w:rFonts w:ascii="Symbol" w:hAnsi="Symbol" w:hint="default"/>
+      </w:rPr>
+    </w:lvl>
+    <w:lvl w:ilvl="7" w:tplc="10090003" w:tentative="1">
+      <w:start w:val="1"/>
+      <w:numFmt w:val="bullet"/>
+      <w:lvlText w:val="o"/>
+      <w:lvlJc w:val="left"/>
+      <w:pPr>
+        <w:ind w:left="5760" w:hanging="360"/>
+      </w:pPr>
+      <w:rPr>
+        <w:rFonts w:ascii="Courier New" w:hAnsi="Courier New" w:cs="Courier New" w:hint="default"/>
+      </w:rPr>
+    </w:lvl>
+    <w:lvl w:ilvl="8" w:tplc="10090005" w:tentative="1">
+      <w:start w:val="1"/>
+      <w:numFmt w:val="bullet"/>
+      <w:lvlText w:val=""/>
+      <w:lvlJc w:val="left"/>
+      <w:pPr>
+        <w:ind w:left="6480" w:hanging="360"/>
+      </w:pPr>
+      <w:rPr>
+        <w:rFonts w:ascii="Wingdings" w:hAnsi="Wingdings" w:hint="default"/>
+      </w:rPr>
+    </w:lvl>
+  </w:abstractNum>
+  <w:num w:numId="1">
+    <w:abstractNumId w:val="0"/>
+  </w:num>
+  <w:num w:numId="2">
+    <w:abstractNumId w:val="2"/>
+  </w:num>
+  <w:num w:numId="3">
+    <w:abstractNumId w:val="1"/>
+  </w:num>
+</w:numbering>
 </file>
 
 <file path=word/styles.xml><?xml version="1.0" encoding="utf-8"?>
@@ -3364,6 +4254,17 @@
       <w:color w:val="808080"/>
     </w:rPr>
   </w:style>
+  <w:style w:type="paragraph" w:styleId="ListParagraph">
+    <w:name w:val="List Paragraph"/>
+    <w:basedOn w:val="Normal"/>
+    <w:uiPriority w:val="34"/>
+    <w:qFormat/>
+    <w:rsid w:val="00F8150E"/>
+    <w:pPr>
+      <w:ind w:left="720"/>
+      <w:contextualSpacing/>
+    </w:pPr>
+  </w:style>
 </w:styles>
 </file>
 

</xml_diff>